<commit_message>
fixed typo and added pdf.
</commit_message>
<xml_diff>
--- a/docs/ASIM GitHub Download Guide.docx
+++ b/docs/ASIM GitHub Download Guide.docx
@@ -7,7 +7,15 @@
         <w:pStyle w:val="Title"/>
       </w:pPr>
       <w:r>
-        <w:t>Power Water Corporation</w:t>
+        <w:t xml:space="preserve">Power </w:t>
+      </w:r>
+      <w:r>
+        <w:t xml:space="preserve">and </w:t>
+      </w:r>
+      <w:bookmarkStart w:id="0" w:name="_GoBack"/>
+      <w:bookmarkEnd w:id="0"/>
+      <w:r>
+        <w:t>Water Corporation</w:t>
       </w:r>
     </w:p>
     <w:p/>
@@ -64,25 +72,12 @@
           <w:rFonts w:ascii="Segoe UI" w:hAnsi="Segoe UI" w:cs="Segoe UI"/>
         </w:rPr>
         <w:lastRenderedPageBreak/>
-        <w:t xml:space="preserve">Browse to </w:t>
-      </w:r>
-      <w:proofErr w:type="spellStart"/>
-      <w:r>
-        <w:rPr>
-          <w:rFonts w:ascii="Segoe UI" w:hAnsi="Segoe UI" w:cs="Segoe UI"/>
-        </w:rPr>
-        <w:t>GitHub</w:t>
-      </w:r>
-      <w:proofErr w:type="spellEnd"/>
-    </w:p>
-    <w:p>
-      <w:proofErr w:type="spellStart"/>
-      <w:r>
-        <w:t>GitHub</w:t>
-      </w:r>
-      <w:proofErr w:type="spellEnd"/>
-      <w:r>
-        <w:t xml:space="preserve"> (</w:t>
+        <w:t>Browse to GitHub</w:t>
+      </w:r>
+    </w:p>
+    <w:p>
+      <w:r>
+        <w:t>GitHub (</w:t>
       </w:r>
       <w:hyperlink r:id="rId8" w:history="1">
         <w:r>
@@ -199,25 +194,7 @@
     </w:p>
     <w:p>
       <w:r>
-        <w:t>You will note that multiple versions of ASIM are available for download.</w:t>
-      </w:r>
-      <w:r>
-        <w:t xml:space="preserve"> </w:t>
-      </w:r>
-      <w:r>
-        <w:t xml:space="preserve">It would be usual to download the latest release unless you have a specific requirement for a </w:t>
-      </w:r>
-      <w:r>
-        <w:t>prior</w:t>
-      </w:r>
-      <w:r>
-        <w:t xml:space="preserve"> release.</w:t>
-      </w:r>
-      <w:r>
-        <w:t xml:space="preserve"> </w:t>
-      </w:r>
-      <w:r>
-        <w:t>The latest release contains all the latest bug fixes and features.</w:t>
+        <w:t>You will note that multiple versions of ASIM are available for download. It would be usual to download the latest release unless you have a specific requirement for a prior release. The latest release contains all the latest bug fixes and features.</w:t>
       </w:r>
     </w:p>
     <w:p>
@@ -303,8 +280,6 @@
         </w:rPr>
         <w:t xml:space="preserve"> an</w:t>
       </w:r>
-      <w:bookmarkStart w:id="0" w:name="_GoBack"/>
-      <w:bookmarkEnd w:id="0"/>
       <w:r>
         <w:rPr>
           <w:rFonts w:ascii="Segoe UI" w:hAnsi="Segoe UI" w:cs="Segoe UI"/>
@@ -403,23 +378,7 @@
         <w:t xml:space="preserve"> non-highlighted</w:t>
       </w:r>
       <w:r>
-        <w:t xml:space="preserve"> buttons allow you to download a compressed package of source code in two formats: Zip or Tar-</w:t>
-      </w:r>
-      <w:proofErr w:type="spellStart"/>
-      <w:r>
-        <w:t>GZip</w:t>
-      </w:r>
-      <w:proofErr w:type="spellEnd"/>
-      <w:r>
-        <w:t>. These both contain the same source code files, but are provided in two different formats for convenience – normally you would download a Zip file for a Microsoft Windows PC and a Tar-</w:t>
-      </w:r>
-      <w:proofErr w:type="spellStart"/>
-      <w:r>
-        <w:t>GZip</w:t>
-      </w:r>
-      <w:proofErr w:type="spellEnd"/>
-      <w:r>
-        <w:t xml:space="preserve"> file for Linux platforms.</w:t>
+        <w:t xml:space="preserve"> buttons allow you to download a compressed package of source code in two formats: Zip or Tar-GZip. These both contain the same source code files, but are provided in two different formats for convenience – normally you would download a Zip file for a Microsoft Windows PC and a Tar-GZip file for Linux platforms.</w:t>
       </w:r>
     </w:p>
     <w:p>
@@ -479,11 +438,9 @@
     <w:r>
       <w:t xml:space="preserve"> </w:t>
     </w:r>
-    <w:proofErr w:type="spellStart"/>
     <w:r>
       <w:t>GitHub</w:t>
     </w:r>
-    <w:proofErr w:type="spellEnd"/>
     <w:r>
       <w:t xml:space="preserve"> </w:t>
     </w:r>
@@ -2282,7 +2239,7 @@
 </file>
 
 <file path=customXml/itemProps1.xml><?xml version="1.0" encoding="utf-8"?>
-<ds:datastoreItem xmlns:ds="http://schemas.openxmlformats.org/officeDocument/2006/customXml" ds:itemID="{5A5C2D00-957E-4AC7-8A79-FC12B233C52F}">
+<ds:datastoreItem xmlns:ds="http://schemas.openxmlformats.org/officeDocument/2006/customXml" ds:itemID="{F226DC46-CDA8-4B9C-B778-390C3A5384B9}">
   <ds:schemaRefs>
     <ds:schemaRef ds:uri="http://schemas.openxmlformats.org/officeDocument/2006/bibliography"/>
   </ds:schemaRefs>

</xml_diff>